<commit_message>
MCD + Début Eval
</commit_message>
<xml_diff>
--- a/Développer la persistance des données/Concevoir une base de données/Elaborer le dictionnaire des données/Exercice 1.docx
+++ b/Développer la persistance des données/Concevoir une base de données/Elaborer le dictionnaire des données/Exercice 1.docx
@@ -19,8 +19,6 @@
         </w:rPr>
         <w:t>Exercice 1</w:t>
       </w:r>
-      <w:bookmarkStart w:id="0" w:name="_GoBack"/>
-      <w:bookmarkEnd w:id="0"/>
     </w:p>
     <w:p>
       <w:pPr>
@@ -39,11 +37,11 @@
         <w:tblLook w:val="04A0" w:firstRow="1" w:lastRow="0" w:firstColumn="1" w:lastColumn="0" w:noHBand="0" w:noVBand="1"/>
       </w:tblPr>
       <w:tblGrid>
-        <w:gridCol w:w="1820"/>
-        <w:gridCol w:w="1810"/>
+        <w:gridCol w:w="1822"/>
+        <w:gridCol w:w="1809"/>
         <w:gridCol w:w="1810"/>
         <w:gridCol w:w="1812"/>
-        <w:gridCol w:w="1810"/>
+        <w:gridCol w:w="1809"/>
       </w:tblGrid>
       <w:tr>
         <w:tc>
@@ -909,7 +907,16 @@
                 <w:sz w:val="24"/>
                 <w:szCs w:val="24"/>
               </w:rPr>
-              <w:t>PrenomRespReg</w:t>
+              <w:t>p</w:t>
+            </w:r>
+            <w:bookmarkStart w:id="0" w:name="_GoBack"/>
+            <w:bookmarkEnd w:id="0"/>
+            <w:r>
+              <w:rPr>
+                <w:sz w:val="24"/>
+                <w:szCs w:val="24"/>
+              </w:rPr>
+              <w:t>renomRespReg</w:t>
             </w:r>
             <w:proofErr w:type="spellEnd"/>
           </w:p>

</xml_diff>